<commit_message>
unificacion y creacion de funciones y simulaciones filtro mas timegain
</commit_message>
<xml_diff>
--- a/Trabajodocumentado_Dani.docx
+++ b/Trabajodocumentado_Dani.docx
@@ -135,12 +135,6 @@
         <w:gridCol w:w="2100"/>
       </w:tblGrid>
       <w:tr>
-        <w:tblPrEx>
-          <w:tblCellMar>
-            <w:top w:w="0" w:type="dxa"/>
-            <w:bottom w:w="0" w:type="dxa"/>
-          </w:tblCellMar>
-        </w:tblPrEx>
         <w:tc>
           <w:tcPr>
             <w:tcW w:w="930" w:type="dxa"/>
@@ -252,12 +246,6 @@
         </w:tc>
       </w:tr>
       <w:tr>
-        <w:tblPrEx>
-          <w:tblCellMar>
-            <w:top w:w="0" w:type="dxa"/>
-            <w:bottom w:w="0" w:type="dxa"/>
-          </w:tblCellMar>
-        </w:tblPrEx>
         <w:tc>
           <w:tcPr>
             <w:tcW w:w="930" w:type="dxa"/>
@@ -369,12 +357,6 @@
         </w:tc>
       </w:tr>
       <w:tr>
-        <w:tblPrEx>
-          <w:tblCellMar>
-            <w:top w:w="0" w:type="dxa"/>
-            <w:bottom w:w="0" w:type="dxa"/>
-          </w:tblCellMar>
-        </w:tblPrEx>
         <w:tc>
           <w:tcPr>
             <w:tcW w:w="930" w:type="dxa"/>
@@ -486,12 +468,6 @@
         </w:tc>
       </w:tr>
       <w:tr>
-        <w:tblPrEx>
-          <w:tblCellMar>
-            <w:top w:w="0" w:type="dxa"/>
-            <w:bottom w:w="0" w:type="dxa"/>
-          </w:tblCellMar>
-        </w:tblPrEx>
         <w:tc>
           <w:tcPr>
             <w:tcW w:w="930" w:type="dxa"/>
@@ -603,12 +579,6 @@
         </w:tc>
       </w:tr>
       <w:tr>
-        <w:tblPrEx>
-          <w:tblCellMar>
-            <w:top w:w="0" w:type="dxa"/>
-            <w:bottom w:w="0" w:type="dxa"/>
-          </w:tblCellMar>
-        </w:tblPrEx>
         <w:tc>
           <w:tcPr>
             <w:tcW w:w="930" w:type="dxa"/>
@@ -726,12 +696,6 @@
         </w:tc>
       </w:tr>
       <w:tr>
-        <w:tblPrEx>
-          <w:tblCellMar>
-            <w:top w:w="0" w:type="dxa"/>
-            <w:bottom w:w="0" w:type="dxa"/>
-          </w:tblCellMar>
-        </w:tblPrEx>
         <w:tc>
           <w:tcPr>
             <w:tcW w:w="930" w:type="dxa"/>
@@ -849,12 +813,6 @@
         </w:tc>
       </w:tr>
       <w:tr>
-        <w:tblPrEx>
-          <w:tblCellMar>
-            <w:top w:w="0" w:type="dxa"/>
-            <w:bottom w:w="0" w:type="dxa"/>
-          </w:tblCellMar>
-        </w:tblPrEx>
         <w:tc>
           <w:tcPr>
             <w:tcW w:w="930" w:type="dxa"/>
@@ -1484,10 +1442,7 @@
         <w:pStyle w:val="normal0"/>
       </w:pPr>
       <w:r>
-        <w:t>-</w:t>
-      </w:r>
-      <w:r>
-        <w:t xml:space="preserve"> La baja frecuencia de la señal ruido enmascara la señal de la ballena, que es de frecuencias muy bajas </w:t>
+        <w:t xml:space="preserve">- La baja frecuencia de la señal ruido enmascara la señal de la ballena, que es de frecuencias muy bajas </w:t>
       </w:r>
       <w:proofErr w:type="spellStart"/>
       <w:r>
@@ -1529,10 +1484,7 @@
       </w:r>
       <w:proofErr w:type="spellStart"/>
       <w:r>
-        <w:t>provi</w:t>
-      </w:r>
-      <w:r>
-        <w:t>niente</w:t>
+        <w:t>proviniente</w:t>
       </w:r>
       <w:proofErr w:type="spellEnd"/>
       <w:r>
@@ -1629,10 +1581,7 @@
       </w:r>
       <w:proofErr w:type="spellEnd"/>
       <w:r>
-        <w:t xml:space="preserve"> d</w:t>
-      </w:r>
-      <w:r>
-        <w:t xml:space="preserve">e </w:t>
+        <w:t xml:space="preserve"> de </w:t>
       </w:r>
       <w:proofErr w:type="spellStart"/>
       <w:r>
@@ -1675,10 +1624,7 @@
       </w:r>
       <w:proofErr w:type="spellStart"/>
       <w:r>
-        <w:t>x</w:t>
-      </w:r>
-      <w:r>
-        <w:t>corr</w:t>
+        <w:t>xcorr</w:t>
       </w:r>
       <w:proofErr w:type="spellEnd"/>
       <w:r>
@@ -1730,10 +1676,7 @@
       </w:r>
       <w:proofErr w:type="spellEnd"/>
       <w:r>
-        <w:t xml:space="preserve"> vemos que dependiendo del rango de tiempo escogido, tenemos diferentes resultados.  Incluso en simu</w:t>
-      </w:r>
-      <w:r>
-        <w:t xml:space="preserve">laciones entre 5-7 minutos vemos como los resultados </w:t>
+        <w:t xml:space="preserve"> vemos que dependiendo del rango de tiempo escogido, tenemos diferentes resultados.  Incluso en simulaciones entre 5-7 minutos vemos como los resultados </w:t>
       </w:r>
       <w:proofErr w:type="spellStart"/>
       <w:r>
@@ -1842,10 +1785,7 @@
       </w:r>
       <w:proofErr w:type="spellStart"/>
       <w:r>
-        <w:t>co</w:t>
-      </w:r>
-      <w:r>
-        <w:t>rrelado</w:t>
+        <w:t>correlado</w:t>
       </w:r>
       <w:proofErr w:type="spellEnd"/>
       <w:r>
@@ -1921,10 +1861,7 @@
       </w:r>
       <w:proofErr w:type="spellEnd"/>
       <w:r>
-        <w:t xml:space="preserve"> es fea pero aun no hemos r</w:t>
-      </w:r>
-      <w:r>
-        <w:t>enovado la señal!!</w:t>
+        <w:t xml:space="preserve"> es fea pero aun no hemos renovado la señal!!</w:t>
       </w:r>
     </w:p>
     <w:p>
@@ -2044,10 +1981,7 @@
       </w:r>
       <w:proofErr w:type="spellEnd"/>
       <w:r>
-        <w:t xml:space="preserve"> esperado: 1r evento 3,5s        2</w:t>
-      </w:r>
-      <w:r>
-        <w:t>nd evento: 4,882s)</w:t>
+        <w:t xml:space="preserve"> esperado: 1r evento 3,5s        2nd evento: 4,882s)</w:t>
       </w:r>
     </w:p>
     <w:p>
@@ -2592,6 +2526,14 @@
     <w:p>
       <w:pPr>
         <w:pStyle w:val="normal0"/>
+        <w:rPr>
+          <w:b/>
+        </w:rPr>
+      </w:pPr>
+    </w:p>
+    <w:p>
+      <w:pPr>
+        <w:pStyle w:val="normal0"/>
       </w:pPr>
       <w:r>
         <w:rPr>
@@ -2898,11 +2840,19 @@
       </w:r>
       <w:r>
         <w:tab/>
-        <w:t xml:space="preserve">339331      </w:t>
-      </w:r>
-      <w:proofErr w:type="spellStart"/>
-      <w:r>
-        <w:t>339331</w:t>
+      </w:r>
+      <w:r>
+        <w:t>5</w:t>
+      </w:r>
+      <w:r>
+        <w:t xml:space="preserve">39331      </w:t>
+      </w:r>
+      <w:proofErr w:type="spellStart"/>
+      <w:r>
+        <w:t>5</w:t>
+      </w:r>
+      <w:r>
+        <w:t>39331</w:t>
       </w:r>
       <w:proofErr w:type="spellEnd"/>
       <w:r>
@@ -2910,11 +2860,20 @@
       </w:r>
       <w:proofErr w:type="spellStart"/>
       <w:r>
-        <w:t>339331</w:t>
-      </w:r>
-      <w:proofErr w:type="spellEnd"/>
-      <w:r>
-        <w:t xml:space="preserve">        303412</w:t>
+        <w:t>5</w:t>
+      </w:r>
+      <w:r>
+        <w:t>39331</w:t>
+      </w:r>
+      <w:proofErr w:type="spellEnd"/>
+      <w:r>
+        <w:t xml:space="preserve">        </w:t>
+      </w:r>
+      <w:r>
+        <w:t>5</w:t>
+      </w:r>
+      <w:r>
+        <w:t>03412</w:t>
       </w:r>
     </w:p>
     <w:p>
@@ -3291,22 +3250,830 @@
       <w:pPr>
         <w:pStyle w:val="normal0"/>
       </w:pPr>
-    </w:p>
-    <w:p>
-      <w:pPr>
-        <w:pStyle w:val="normal0"/>
-      </w:pPr>
-      <w:r>
-        <w:rPr>
-          <w:b/>
-        </w:rPr>
-        <w:t>Pruebas de reducción d</w:t>
-      </w:r>
-      <w:r>
-        <w:rPr>
-          <w:b/>
-        </w:rPr>
-        <w:t>e ruido:</w:t>
+      <w:r>
+        <w:rPr>
+          <w:b/>
+        </w:rPr>
+        <w:t xml:space="preserve">Procesando con FILTRO y </w:t>
+      </w:r>
+      <w:proofErr w:type="spellStart"/>
+      <w:r>
+        <w:rPr>
+          <w:b/>
+        </w:rPr>
+        <w:t>TImeGainNormalization</w:t>
+      </w:r>
+      <w:proofErr w:type="spellEnd"/>
+    </w:p>
+    <w:p>
+      <w:pPr>
+        <w:pStyle w:val="normal0"/>
+      </w:pPr>
+      <w:r>
+        <w:rPr>
+          <w:u w:val="single"/>
+        </w:rPr>
+        <w:t xml:space="preserve">Entre sensores 1-2 </w:t>
+      </w:r>
+    </w:p>
+    <w:p>
+      <w:pPr>
+        <w:pStyle w:val="normal0"/>
+      </w:pPr>
+      <w:r>
+        <w:rPr>
+          <w:u w:val="single"/>
+        </w:rPr>
+        <w:t>Rango de tiempo</w:t>
+      </w:r>
+      <w:r>
+        <w:tab/>
+      </w:r>
+      <w:r>
+        <w:tab/>
+      </w:r>
+      <w:proofErr w:type="spellStart"/>
+      <w:r>
+        <w:rPr>
+          <w:u w:val="single"/>
+        </w:rPr>
+        <w:t>Xcorr</w:t>
+      </w:r>
+      <w:proofErr w:type="spellEnd"/>
+      <w:r>
+        <w:t xml:space="preserve">       </w:t>
+      </w:r>
+      <w:r>
+        <w:rPr>
+          <w:u w:val="single"/>
+        </w:rPr>
+        <w:t xml:space="preserve"> </w:t>
+      </w:r>
+      <w:proofErr w:type="spellStart"/>
+      <w:r>
+        <w:rPr>
+          <w:u w:val="single"/>
+        </w:rPr>
+        <w:t>GCCcte</w:t>
+      </w:r>
+      <w:proofErr w:type="spellEnd"/>
+      <w:r>
+        <w:t xml:space="preserve">        </w:t>
+      </w:r>
+      <w:r>
+        <w:rPr>
+          <w:u w:val="single"/>
+        </w:rPr>
+        <w:t xml:space="preserve"> GCC </w:t>
+      </w:r>
+      <w:proofErr w:type="spellStart"/>
+      <w:r>
+        <w:rPr>
+          <w:u w:val="single"/>
+        </w:rPr>
+        <w:t>phat</w:t>
+      </w:r>
+      <w:proofErr w:type="spellEnd"/>
+      <w:r>
+        <w:tab/>
+      </w:r>
+      <w:proofErr w:type="spellStart"/>
+      <w:r>
+        <w:rPr>
+          <w:u w:val="single"/>
+        </w:rPr>
+        <w:t>Scot</w:t>
+      </w:r>
+      <w:proofErr w:type="spellEnd"/>
+      <w:r>
+        <w:rPr>
+          <w:b/>
+        </w:rPr>
+        <w:tab/>
+      </w:r>
+    </w:p>
+    <w:p>
+      <w:pPr>
+        <w:pStyle w:val="normal0"/>
+      </w:pPr>
+      <w:r>
+        <w:t>2:20-2:45</w:t>
+      </w:r>
+      <w:r>
+        <w:tab/>
+      </w:r>
+      <w:r>
+        <w:tab/>
+      </w:r>
+      <w:r>
+        <w:tab/>
+        <w:t xml:space="preserve">371957      </w:t>
+      </w:r>
+      <w:proofErr w:type="spellStart"/>
+      <w:r>
+        <w:t>371957</w:t>
+      </w:r>
+      <w:proofErr w:type="spellEnd"/>
+      <w:r>
+        <w:t xml:space="preserve">             6                371957</w:t>
+      </w:r>
+    </w:p>
+    <w:p>
+      <w:pPr>
+        <w:pStyle w:val="normal0"/>
+        <w:rPr>
+          <w:b/>
+        </w:rPr>
+      </w:pPr>
+      <w:r>
+        <w:tab/>
+      </w:r>
+      <w:r>
+        <w:rPr>
+          <w:b/>
+        </w:rPr>
+        <w:t xml:space="preserve">-3,587                                  </w:t>
+      </w:r>
+      <w:r>
+        <w:rPr>
+          <w:b/>
+        </w:rPr>
+        <w:tab/>
+      </w:r>
+      <w:r>
+        <w:rPr>
+          <w:b/>
+        </w:rPr>
+        <w:t>3.8745</w:t>
+      </w:r>
+    </w:p>
+    <w:p>
+      <w:pPr>
+        <w:pStyle w:val="normal0"/>
+      </w:pPr>
+    </w:p>
+    <w:p>
+      <w:pPr>
+        <w:pStyle w:val="normal0"/>
+      </w:pPr>
+      <w:r>
+        <w:t>8:40-9</w:t>
+      </w:r>
+      <w:r>
+        <w:tab/>
+      </w:r>
+      <w:r>
+        <w:tab/>
+      </w:r>
+      <w:r>
+        <w:tab/>
+      </w:r>
+      <w:r>
+        <w:tab/>
+        <w:t xml:space="preserve">383698       </w:t>
+      </w:r>
+      <w:proofErr w:type="spellStart"/>
+      <w:r>
+        <w:t>383698</w:t>
+      </w:r>
+      <w:proofErr w:type="spellEnd"/>
+      <w:r>
+        <w:t xml:space="preserve">               7                  383002</w:t>
+      </w:r>
+    </w:p>
+    <w:p>
+      <w:pPr>
+        <w:pStyle w:val="normal0"/>
+        <w:rPr>
+          <w:b/>
+        </w:rPr>
+      </w:pPr>
+      <w:r>
+        <w:rPr>
+          <w:b/>
+        </w:rPr>
+        <w:t xml:space="preserve">      </w:t>
+      </w:r>
+      <w:r>
+        <w:rPr>
+          <w:b/>
+        </w:rPr>
+        <w:t xml:space="preserve">   -4,882                     </w:t>
+      </w:r>
+      <w:r>
+        <w:rPr>
+          <w:b/>
+        </w:rPr>
+        <w:tab/>
+        <w:t xml:space="preserve">        4                                                            3.989</w:t>
+      </w:r>
+    </w:p>
+    <w:p>
+      <w:pPr>
+        <w:pStyle w:val="normal0"/>
+      </w:pPr>
+    </w:p>
+    <w:p>
+      <w:pPr>
+        <w:pStyle w:val="normal0"/>
+      </w:pPr>
+    </w:p>
+    <w:p>
+      <w:pPr>
+        <w:pStyle w:val="normal0"/>
+      </w:pPr>
+      <w:r>
+        <w:rPr>
+          <w:b/>
+        </w:rPr>
+        <w:lastRenderedPageBreak/>
+        <w:t xml:space="preserve">Procesando con FILTRO y </w:t>
+      </w:r>
+      <w:proofErr w:type="spellStart"/>
+      <w:r>
+        <w:rPr>
+          <w:b/>
+        </w:rPr>
+        <w:t>TImeGainNormalization</w:t>
+      </w:r>
+      <w:proofErr w:type="spellEnd"/>
+    </w:p>
+    <w:p>
+      <w:pPr>
+        <w:pStyle w:val="normal0"/>
+      </w:pPr>
+      <w:r>
+        <w:rPr>
+          <w:u w:val="single"/>
+        </w:rPr>
+        <w:t xml:space="preserve">Entre sensores 1-3 </w:t>
+      </w:r>
+    </w:p>
+    <w:p>
+      <w:pPr>
+        <w:pStyle w:val="normal0"/>
+      </w:pPr>
+      <w:r>
+        <w:rPr>
+          <w:u w:val="single"/>
+        </w:rPr>
+        <w:t>Rango de tiempo</w:t>
+      </w:r>
+      <w:r>
+        <w:tab/>
+      </w:r>
+      <w:r>
+        <w:tab/>
+      </w:r>
+      <w:proofErr w:type="spellStart"/>
+      <w:r>
+        <w:rPr>
+          <w:u w:val="single"/>
+        </w:rPr>
+        <w:t>Xcorr</w:t>
+      </w:r>
+      <w:proofErr w:type="spellEnd"/>
+      <w:r>
+        <w:t xml:space="preserve">       </w:t>
+      </w:r>
+      <w:r>
+        <w:rPr>
+          <w:u w:val="single"/>
+        </w:rPr>
+        <w:t xml:space="preserve"> </w:t>
+      </w:r>
+      <w:proofErr w:type="spellStart"/>
+      <w:r>
+        <w:rPr>
+          <w:u w:val="single"/>
+        </w:rPr>
+        <w:t>GCCcte</w:t>
+      </w:r>
+      <w:proofErr w:type="spellEnd"/>
+      <w:r>
+        <w:t xml:space="preserve">        </w:t>
+      </w:r>
+      <w:r>
+        <w:rPr>
+          <w:u w:val="single"/>
+        </w:rPr>
+        <w:t xml:space="preserve"> GCC </w:t>
+      </w:r>
+      <w:proofErr w:type="spellStart"/>
+      <w:r>
+        <w:rPr>
+          <w:u w:val="single"/>
+        </w:rPr>
+        <w:t>phat</w:t>
+      </w:r>
+      <w:proofErr w:type="spellEnd"/>
+      <w:r>
+        <w:tab/>
+      </w:r>
+      <w:proofErr w:type="spellStart"/>
+      <w:r>
+        <w:rPr>
+          <w:u w:val="single"/>
+        </w:rPr>
+        <w:t>Scot</w:t>
+      </w:r>
+      <w:proofErr w:type="spellEnd"/>
+      <w:r>
+        <w:rPr>
+          <w:b/>
+        </w:rPr>
+        <w:tab/>
+      </w:r>
+    </w:p>
+    <w:p>
+      <w:pPr>
+        <w:pStyle w:val="normal0"/>
+      </w:pPr>
+      <w:r>
+        <w:t>2:20-2:45</w:t>
+      </w:r>
+      <w:r>
+        <w:tab/>
+      </w:r>
+      <w:r>
+        <w:tab/>
+      </w:r>
+      <w:r>
+        <w:tab/>
+        <w:t>0</w:t>
+      </w:r>
+      <w:r>
+        <w:tab/>
+        <w:t xml:space="preserve">      535141           -1</w:t>
+      </w:r>
+      <w:r>
+        <w:tab/>
+        <w:t xml:space="preserve">        532634</w:t>
+      </w:r>
+    </w:p>
+    <w:p>
+      <w:pPr>
+        <w:pStyle w:val="normal0"/>
+        <w:rPr>
+          <w:b/>
+        </w:rPr>
+      </w:pPr>
+      <w:r>
+        <w:tab/>
+      </w:r>
+      <w:r>
+        <w:rPr>
+          <w:b/>
+        </w:rPr>
+        <w:t>-</w:t>
+      </w:r>
+      <w:r>
+        <w:rPr>
+          <w:b/>
+        </w:rPr>
+        <w:t>5.287</w:t>
+      </w:r>
+      <w:r>
+        <w:rPr>
+          <w:b/>
+        </w:rPr>
+        <w:t xml:space="preserve">                                  </w:t>
+      </w:r>
+      <w:r>
+        <w:rPr>
+          <w:b/>
+        </w:rPr>
+        <w:tab/>
+        <w:t xml:space="preserve">    5.574                              5.548</w:t>
+      </w:r>
+    </w:p>
+    <w:p>
+      <w:pPr>
+        <w:pStyle w:val="normal0"/>
+      </w:pPr>
+    </w:p>
+    <w:p>
+      <w:pPr>
+        <w:pStyle w:val="normal0"/>
+      </w:pPr>
+      <w:r>
+        <w:t>8:40-9</w:t>
+      </w:r>
+      <w:r>
+        <w:tab/>
+      </w:r>
+      <w:r>
+        <w:tab/>
+      </w:r>
+      <w:r>
+        <w:tab/>
+      </w:r>
+      <w:r>
+        <w:tab/>
+      </w:r>
+      <w:r>
+        <w:t>479999</w:t>
+      </w:r>
+      <w:r>
+        <w:t xml:space="preserve">        </w:t>
+      </w:r>
+      <w:r>
+        <w:t xml:space="preserve"> </w:t>
+      </w:r>
+      <w:proofErr w:type="spellStart"/>
+      <w:r>
+        <w:t>479999</w:t>
+      </w:r>
+      <w:proofErr w:type="spellEnd"/>
+      <w:r>
+        <w:t xml:space="preserve">       </w:t>
+      </w:r>
+      <w:r>
+        <w:t xml:space="preserve"> </w:t>
+      </w:r>
+      <w:proofErr w:type="spellStart"/>
+      <w:r>
+        <w:t>479999</w:t>
+      </w:r>
+      <w:proofErr w:type="spellEnd"/>
+      <w:r>
+        <w:t xml:space="preserve">        </w:t>
+      </w:r>
+      <w:r>
+        <w:t xml:space="preserve"> 1043223</w:t>
+      </w:r>
+    </w:p>
+    <w:p>
+      <w:pPr>
+        <w:pStyle w:val="normal0"/>
+        <w:rPr>
+          <w:b/>
+        </w:rPr>
+      </w:pPr>
+      <w:r>
+        <w:rPr>
+          <w:b/>
+        </w:rPr>
+        <w:t xml:space="preserve">      </w:t>
+      </w:r>
+      <w:r>
+        <w:rPr>
+          <w:b/>
+        </w:rPr>
+        <w:t xml:space="preserve">   -5.873                     </w:t>
+      </w:r>
+      <w:r>
+        <w:rPr>
+          <w:b/>
+        </w:rPr>
+        <w:tab/>
+        <w:t xml:space="preserve">                      4.999                                10.866                                                             </w:t>
+      </w:r>
+    </w:p>
+    <w:p>
+      <w:pPr>
+        <w:pStyle w:val="normal0"/>
+      </w:pPr>
+    </w:p>
+    <w:p>
+      <w:pPr>
+        <w:pStyle w:val="normal0"/>
+      </w:pPr>
+    </w:p>
+    <w:p>
+      <w:pPr>
+        <w:pStyle w:val="normal0"/>
+      </w:pPr>
+    </w:p>
+    <w:p>
+      <w:pPr>
+        <w:pStyle w:val="normal0"/>
+        <w:rPr>
+          <w:b/>
+        </w:rPr>
+      </w:pPr>
+      <w:r>
+        <w:rPr>
+          <w:b/>
+        </w:rPr>
+        <w:t>EFECTO DE PRE PROCESING CON FILTER</w:t>
+      </w:r>
+    </w:p>
+    <w:p>
+      <w:pPr>
+        <w:pStyle w:val="normal0"/>
+      </w:pPr>
+      <w:r>
+        <w:t xml:space="preserve">En el primer evento, donde ya </w:t>
+      </w:r>
+      <w:proofErr w:type="spellStart"/>
+      <w:r>
+        <w:t>obteniamos</w:t>
+      </w:r>
+      <w:proofErr w:type="spellEnd"/>
+      <w:r>
+        <w:t xml:space="preserve"> buenos resultados con el TIME GAIN NORMALIZATION, han sucedido varias cosas. Primero aplicamos el filtro de Xavi y </w:t>
+      </w:r>
+      <w:proofErr w:type="spellStart"/>
+      <w:r>
+        <w:t>despues</w:t>
+      </w:r>
+      <w:proofErr w:type="spellEnd"/>
+      <w:r>
+        <w:t xml:space="preserve"> el Time </w:t>
+      </w:r>
+      <w:proofErr w:type="spellStart"/>
+      <w:r>
+        <w:t>Gain</w:t>
+      </w:r>
+      <w:proofErr w:type="spellEnd"/>
+      <w:r>
+        <w:t>.</w:t>
+      </w:r>
+    </w:p>
+    <w:p>
+      <w:pPr>
+        <w:pStyle w:val="normal0"/>
+      </w:pPr>
+      <w:r>
+        <w:t xml:space="preserve">- Con </w:t>
+      </w:r>
+      <w:proofErr w:type="spellStart"/>
+      <w:r>
+        <w:t>Xcorr</w:t>
+      </w:r>
+      <w:proofErr w:type="spellEnd"/>
+      <w:r>
+        <w:t xml:space="preserve">, </w:t>
+      </w:r>
+      <w:proofErr w:type="spellStart"/>
+      <w:r>
+        <w:t>Gcc</w:t>
+      </w:r>
+      <w:proofErr w:type="spellEnd"/>
+      <w:r>
+        <w:t xml:space="preserve"> </w:t>
+      </w:r>
+      <w:proofErr w:type="spellStart"/>
+      <w:r>
+        <w:t>cte</w:t>
+      </w:r>
+      <w:proofErr w:type="spellEnd"/>
+      <w:r>
+        <w:t xml:space="preserve">, el filtro consigue mejorar en </w:t>
+      </w:r>
+      <w:proofErr w:type="spellStart"/>
+      <w:r>
+        <w:t>milesimas</w:t>
+      </w:r>
+      <w:proofErr w:type="spellEnd"/>
+      <w:r>
+        <w:t xml:space="preserve"> o </w:t>
+      </w:r>
+      <w:proofErr w:type="spellStart"/>
+      <w:r>
+        <w:t>centesimas</w:t>
+      </w:r>
+      <w:proofErr w:type="spellEnd"/>
+      <w:r>
+        <w:t xml:space="preserve"> de segundo el time </w:t>
+      </w:r>
+      <w:proofErr w:type="spellStart"/>
+      <w:r>
+        <w:t>delay</w:t>
+      </w:r>
+      <w:proofErr w:type="spellEnd"/>
+      <w:r>
+        <w:t>. Por lo que no vale mucho la pena!</w:t>
+      </w:r>
+    </w:p>
+    <w:p>
+      <w:pPr>
+        <w:pStyle w:val="normal0"/>
+      </w:pPr>
+      <w:r>
+        <w:t xml:space="preserve">- En el caso del </w:t>
+      </w:r>
+      <w:proofErr w:type="spellStart"/>
+      <w:r>
+        <w:t>phat</w:t>
+      </w:r>
+      <w:proofErr w:type="spellEnd"/>
+      <w:r>
+        <w:t>, aplicando el filtro deja de funcionar el algoritmo.</w:t>
+      </w:r>
+    </w:p>
+    <w:p>
+      <w:pPr>
+        <w:pStyle w:val="normal0"/>
+      </w:pPr>
+      <w:r>
+        <w:t xml:space="preserve">- En el caso del </w:t>
+      </w:r>
+      <w:proofErr w:type="spellStart"/>
+      <w:r>
+        <w:t>Scot</w:t>
+      </w:r>
+      <w:proofErr w:type="spellEnd"/>
+      <w:r>
+        <w:t xml:space="preserve">, el filtro lo que hace es empeorar la estimación del </w:t>
+      </w:r>
+      <w:proofErr w:type="spellStart"/>
+      <w:r>
+        <w:t>delay</w:t>
+      </w:r>
+      <w:proofErr w:type="spellEnd"/>
+      <w:r>
+        <w:t>!</w:t>
+      </w:r>
+    </w:p>
+    <w:p>
+      <w:pPr>
+        <w:pStyle w:val="normal0"/>
+      </w:pPr>
+    </w:p>
+    <w:p>
+      <w:pPr>
+        <w:pStyle w:val="normal0"/>
+      </w:pPr>
+      <w:r>
+        <w:t xml:space="preserve">En el segundo evento, donde </w:t>
+      </w:r>
+      <w:proofErr w:type="spellStart"/>
+      <w:r>
+        <w:t>obteniamos</w:t>
+      </w:r>
+      <w:proofErr w:type="spellEnd"/>
+      <w:r>
+        <w:t xml:space="preserve"> malos resultados con el Time </w:t>
+      </w:r>
+      <w:proofErr w:type="spellStart"/>
+      <w:r>
+        <w:t>Gain</w:t>
+      </w:r>
+      <w:proofErr w:type="spellEnd"/>
+      <w:r>
+        <w:t xml:space="preserve"> </w:t>
+      </w:r>
+      <w:proofErr w:type="spellStart"/>
+      <w:r>
+        <w:t>Normalization</w:t>
+      </w:r>
+      <w:proofErr w:type="spellEnd"/>
+      <w:r>
+        <w:t xml:space="preserve">, han sucedido varias cosas. Primero aplicamos el filtro de Xavi y luego el Time </w:t>
+      </w:r>
+      <w:proofErr w:type="spellStart"/>
+      <w:r>
+        <w:t>Gain</w:t>
+      </w:r>
+      <w:proofErr w:type="spellEnd"/>
+      <w:r>
+        <w:t>.</w:t>
+      </w:r>
+    </w:p>
+    <w:p>
+      <w:pPr>
+        <w:pStyle w:val="normal0"/>
+      </w:pPr>
+      <w:r>
+        <w:t xml:space="preserve">- Con </w:t>
+      </w:r>
+      <w:proofErr w:type="spellStart"/>
+      <w:r>
+        <w:t>Xcorr</w:t>
+      </w:r>
+      <w:proofErr w:type="spellEnd"/>
+      <w:r>
+        <w:t xml:space="preserve">, </w:t>
+      </w:r>
+      <w:proofErr w:type="spellStart"/>
+      <w:r>
+        <w:t>Gcc</w:t>
+      </w:r>
+      <w:proofErr w:type="spellEnd"/>
+      <w:r>
+        <w:t xml:space="preserve"> </w:t>
+      </w:r>
+      <w:proofErr w:type="spellStart"/>
+      <w:r>
+        <w:t>cte</w:t>
+      </w:r>
+      <w:proofErr w:type="spellEnd"/>
+      <w:r>
+        <w:t xml:space="preserve">, el filtro consigue mejorar en segundos el time </w:t>
+      </w:r>
+      <w:proofErr w:type="spellStart"/>
+      <w:r>
+        <w:t>delay</w:t>
+      </w:r>
+      <w:proofErr w:type="spellEnd"/>
+      <w:r>
+        <w:t xml:space="preserve">. Lo que pasa que aún así, el time </w:t>
+      </w:r>
+      <w:proofErr w:type="spellStart"/>
+      <w:r>
+        <w:t>delay</w:t>
+      </w:r>
+      <w:proofErr w:type="spellEnd"/>
+      <w:r>
+        <w:t xml:space="preserve"> de queda entre 5-8 decimas de segundo del time </w:t>
+      </w:r>
+      <w:proofErr w:type="spellStart"/>
+      <w:r>
+        <w:t>delay</w:t>
+      </w:r>
+      <w:proofErr w:type="spellEnd"/>
+      <w:r>
+        <w:t xml:space="preserve"> real</w:t>
+      </w:r>
+    </w:p>
+    <w:p>
+      <w:pPr>
+        <w:pStyle w:val="normal0"/>
+      </w:pPr>
+      <w:r>
+        <w:t xml:space="preserve">- En el caso del </w:t>
+      </w:r>
+      <w:proofErr w:type="spellStart"/>
+      <w:r>
+        <w:t>phat</w:t>
+      </w:r>
+      <w:proofErr w:type="spellEnd"/>
+      <w:r>
+        <w:t xml:space="preserve">, aplicando el filtro deja de funcionar el algoritmo entre los sensores 1-2 y mejora el caso de solo </w:t>
+      </w:r>
+      <w:proofErr w:type="spellStart"/>
+      <w:r>
+        <w:t>TimeGain</w:t>
+      </w:r>
+      <w:proofErr w:type="spellEnd"/>
+      <w:r>
+        <w:t xml:space="preserve"> entre los sensores 1-3</w:t>
+      </w:r>
+    </w:p>
+    <w:p>
+      <w:pPr>
+        <w:pStyle w:val="normal0"/>
+      </w:pPr>
+      <w:r>
+        <w:t xml:space="preserve">- En el caso del </w:t>
+      </w:r>
+      <w:proofErr w:type="spellStart"/>
+      <w:r>
+        <w:t>Scot</w:t>
+      </w:r>
+      <w:proofErr w:type="spellEnd"/>
+      <w:r>
+        <w:t xml:space="preserve">, el filtro </w:t>
+      </w:r>
+      <w:r>
+        <w:t xml:space="preserve">entre los sensores 1-2 mejora y entre el sensor 1-3 empeora la </w:t>
+      </w:r>
+      <w:proofErr w:type="spellStart"/>
+      <w:r>
+        <w:t>estimacion</w:t>
+      </w:r>
+      <w:proofErr w:type="spellEnd"/>
+      <w:r>
+        <w:t xml:space="preserve"> del </w:t>
+      </w:r>
+      <w:proofErr w:type="spellStart"/>
+      <w:r>
+        <w:t>delay</w:t>
+      </w:r>
+      <w:proofErr w:type="spellEnd"/>
+      <w:r>
+        <w:t xml:space="preserve"> respecto el caso de solo Time </w:t>
+      </w:r>
+      <w:proofErr w:type="spellStart"/>
+      <w:r>
+        <w:t>Gain</w:t>
+      </w:r>
+      <w:proofErr w:type="spellEnd"/>
+      <w:r>
+        <w:t>.</w:t>
+      </w:r>
+    </w:p>
+    <w:p>
+      <w:pPr>
+        <w:pStyle w:val="normal0"/>
+      </w:pPr>
+    </w:p>
+    <w:p>
+      <w:pPr>
+        <w:pStyle w:val="normal0"/>
+      </w:pPr>
+    </w:p>
+    <w:p>
+      <w:pPr>
+        <w:pStyle w:val="normal0"/>
+      </w:pPr>
+      <w:r>
+        <w:rPr>
+          <w:b/>
+        </w:rPr>
+        <w:t>Pruebas de reducción de ruido:</w:t>
       </w:r>
     </w:p>
     <w:p>
@@ -3631,6 +4398,7 @@
   <w:style w:type="paragraph" w:default="1" w:styleId="Normal">
     <w:name w:val="Normal"/>
     <w:qFormat/>
+    <w:rsid w:val="00F405A2"/>
   </w:style>
   <w:style w:type="paragraph" w:styleId="Ttulo1">
     <w:name w:val="heading 1"/>

</xml_diff>